<commit_message>
Actualizo repositorio con ficheros final 22.03
</commit_message>
<xml_diff>
--- a/Machine Learning y Ciberseguridad/Práctica Machine Learning y Ciberseguridad.docx
+++ b/Machine Learning y Ciberseguridad/Práctica Machine Learning y Ciberseguridad.docx
@@ -34,7 +34,25 @@
           <w:szCs w:val="32"/>
           <w:lang w:val="es-ES"/>
         </w:rPr>
-        <w:t>‘Bootcamp IX’</w:t>
+        <w:t>‘</w:t>
+      </w:r>
+      <w:proofErr w:type="spellStart"/>
+      <w:r>
+        <w:rPr>
+          <w:sz w:val="32"/>
+          <w:szCs w:val="32"/>
+          <w:lang w:val="es-ES"/>
+        </w:rPr>
+        <w:t>Bootcamp</w:t>
+      </w:r>
+      <w:proofErr w:type="spellEnd"/>
+      <w:r>
+        <w:rPr>
+          <w:sz w:val="32"/>
+          <w:szCs w:val="32"/>
+          <w:lang w:val="es-ES"/>
+        </w:rPr>
+        <w:t xml:space="preserve"> IX’</w:t>
       </w:r>
     </w:p>
     <w:p>
@@ -270,7 +288,23 @@
           <w:szCs w:val="20"/>
           <w:lang w:val="es-ES"/>
         </w:rPr>
-        <w:t>Machine Learning y Ciberseguridad</w:t>
+        <w:t xml:space="preserve">Machine </w:t>
+      </w:r>
+      <w:proofErr w:type="spellStart"/>
+      <w:r>
+        <w:rPr>
+          <w:szCs w:val="20"/>
+          <w:lang w:val="es-ES"/>
+        </w:rPr>
+        <w:t>Learning</w:t>
+      </w:r>
+      <w:proofErr w:type="spellEnd"/>
+      <w:r>
+        <w:rPr>
+          <w:szCs w:val="20"/>
+          <w:lang w:val="es-ES"/>
+        </w:rPr>
+        <w:t xml:space="preserve"> y Ciberseguridad</w:t>
       </w:r>
       <w:r>
         <w:rPr>
@@ -307,187 +341,911 @@
           <w:szCs w:val="20"/>
           <w:lang w:val="es-ES"/>
         </w:rPr>
-        <w:t>Academia KeepCoding.</w:t>
-      </w:r>
-    </w:p>
-    <w:p>
-      <w:pPr>
-        <w:rPr>
-          <w:szCs w:val="20"/>
-          <w:lang w:val="es-ES"/>
-        </w:rPr>
-      </w:pPr>
-      <w:r>
-        <w:rPr>
-          <w:szCs w:val="20"/>
-          <w:lang w:val="es-ES"/>
-        </w:rPr>
-        <w:lastRenderedPageBreak/>
-        <w:t>Informe</w:t>
-      </w:r>
-    </w:p>
-    <w:p>
-      <w:pPr>
-        <w:rPr>
-          <w:szCs w:val="20"/>
-          <w:lang w:val="es-ES"/>
-        </w:rPr>
-      </w:pPr>
-      <w:r>
-        <w:rPr>
-          <w:szCs w:val="20"/>
+        <w:t xml:space="preserve">Academia </w:t>
+      </w:r>
+      <w:proofErr w:type="spellStart"/>
+      <w:r>
+        <w:rPr>
+          <w:szCs w:val="20"/>
+          <w:lang w:val="es-ES"/>
+        </w:rPr>
+        <w:t>KeepCoding</w:t>
+      </w:r>
+      <w:proofErr w:type="spellEnd"/>
+      <w:r>
+        <w:rPr>
+          <w:szCs w:val="20"/>
+          <w:lang w:val="es-ES"/>
+        </w:rPr>
+        <w:t>.</w:t>
+      </w:r>
+    </w:p>
+    <w:sdt>
+      <w:sdtPr>
+        <w:rPr>
+          <w:lang w:val="es-ES"/>
+        </w:rPr>
+        <w:id w:val="1507636197"/>
+        <w:docPartObj>
+          <w:docPartGallery w:val="Table of Contents"/>
+          <w:docPartUnique/>
+        </w:docPartObj>
+      </w:sdtPr>
+      <w:sdtEndPr>
+        <w:rPr>
+          <w:rFonts w:ascii="Roboto" w:eastAsiaTheme="minorHAnsi" w:hAnsi="Roboto" w:cstheme="minorBidi"/>
+          <w:b/>
+          <w:bCs/>
+          <w:color w:val="auto"/>
+          <w:kern w:val="2"/>
+          <w:sz w:val="20"/>
+          <w:szCs w:val="22"/>
+          <w:lang w:eastAsia="en-US"/>
+          <w14:ligatures w14:val="standardContextual"/>
+        </w:rPr>
+      </w:sdtEndPr>
+      <w:sdtContent>
+        <w:p>
+          <w:pPr>
+            <w:pStyle w:val="TtuloTDC"/>
+            <w:rPr>
+              <w:lang w:val="es-ES"/>
+            </w:rPr>
+          </w:pPr>
+          <w:r>
+            <w:rPr>
+              <w:lang w:val="es-ES"/>
+            </w:rPr>
+            <w:t>INDICE</w:t>
+          </w:r>
+        </w:p>
+        <w:p>
+          <w:pPr>
+            <w:rPr>
+              <w:lang w:val="es-ES" w:eastAsia="es-SV"/>
+            </w:rPr>
+          </w:pPr>
+        </w:p>
+        <w:p>
+          <w:pPr>
+            <w:pStyle w:val="TDC1"/>
+            <w:tabs>
+              <w:tab w:val="right" w:leader="dot" w:pos="8828"/>
+            </w:tabs>
+            <w:rPr>
+              <w:rFonts w:asciiTheme="minorHAnsi" w:eastAsiaTheme="minorEastAsia" w:hAnsiTheme="minorHAnsi"/>
+              <w:noProof/>
+              <w:sz w:val="24"/>
+              <w:szCs w:val="24"/>
+              <w:lang w:eastAsia="es-SV"/>
+            </w:rPr>
+          </w:pPr>
+          <w:r>
+            <w:fldChar w:fldCharType="begin"/>
+          </w:r>
+          <w:r>
+            <w:instrText xml:space="preserve"> TOC \o "1-3" \h \z \u </w:instrText>
+          </w:r>
+          <w:r>
+            <w:fldChar w:fldCharType="separate"/>
+          </w:r>
+          <w:hyperlink w:anchor="_Toc193579877" w:history="1">
+            <w:r>
+              <w:rPr>
+                <w:rStyle w:val="Hipervnculo"/>
+                <w:noProof/>
+                <w:lang w:val="es-ES"/>
+              </w:rPr>
+              <w:t>INFORME</w:t>
+            </w:r>
+            <w:r>
+              <w:rPr>
+                <w:noProof/>
+                <w:webHidden/>
+              </w:rPr>
+              <w:tab/>
+            </w:r>
+            <w:r>
+              <w:rPr>
+                <w:noProof/>
+                <w:webHidden/>
+              </w:rPr>
+              <w:fldChar w:fldCharType="begin"/>
+            </w:r>
+            <w:r>
+              <w:rPr>
+                <w:noProof/>
+                <w:webHidden/>
+              </w:rPr>
+              <w:instrText xml:space="preserve"> PAGEREF _Toc193579877 \h </w:instrText>
+            </w:r>
+            <w:r>
+              <w:rPr>
+                <w:noProof/>
+                <w:webHidden/>
+              </w:rPr>
+            </w:r>
+            <w:r>
+              <w:rPr>
+                <w:noProof/>
+                <w:webHidden/>
+              </w:rPr>
+              <w:fldChar w:fldCharType="separate"/>
+            </w:r>
+            <w:r>
+              <w:rPr>
+                <w:noProof/>
+                <w:webHidden/>
+              </w:rPr>
+              <w:t>3</w:t>
+            </w:r>
+            <w:r>
+              <w:rPr>
+                <w:noProof/>
+                <w:webHidden/>
+              </w:rPr>
+              <w:fldChar w:fldCharType="end"/>
+            </w:r>
+          </w:hyperlink>
+        </w:p>
+        <w:p>
+          <w:pPr>
+            <w:pStyle w:val="TDC3"/>
+            <w:tabs>
+              <w:tab w:val="right" w:leader="dot" w:pos="8828"/>
+            </w:tabs>
+            <w:rPr>
+              <w:rFonts w:asciiTheme="minorHAnsi" w:eastAsiaTheme="minorEastAsia" w:hAnsiTheme="minorHAnsi"/>
+              <w:noProof/>
+              <w:sz w:val="24"/>
+              <w:szCs w:val="24"/>
+              <w:lang w:eastAsia="es-SV"/>
+            </w:rPr>
+          </w:pPr>
+          <w:hyperlink w:anchor="_Toc193579878" w:history="1">
+            <w:r>
+              <w:rPr>
+                <w:rStyle w:val="Hipervnculo"/>
+                <w:noProof/>
+                <w:lang w:val="es-ES"/>
+              </w:rPr>
+              <w:t>Descripción de la practica</w:t>
+            </w:r>
+            <w:r>
+              <w:rPr>
+                <w:noProof/>
+                <w:webHidden/>
+              </w:rPr>
+              <w:tab/>
+            </w:r>
+            <w:r>
+              <w:rPr>
+                <w:noProof/>
+                <w:webHidden/>
+              </w:rPr>
+              <w:fldChar w:fldCharType="begin"/>
+            </w:r>
+            <w:r>
+              <w:rPr>
+                <w:noProof/>
+                <w:webHidden/>
+              </w:rPr>
+              <w:instrText xml:space="preserve"> PAGEREF _Toc193579878 \h </w:instrText>
+            </w:r>
+            <w:r>
+              <w:rPr>
+                <w:noProof/>
+                <w:webHidden/>
+              </w:rPr>
+            </w:r>
+            <w:r>
+              <w:rPr>
+                <w:noProof/>
+                <w:webHidden/>
+              </w:rPr>
+              <w:fldChar w:fldCharType="separate"/>
+            </w:r>
+            <w:r>
+              <w:rPr>
+                <w:noProof/>
+                <w:webHidden/>
+              </w:rPr>
+              <w:t>3</w:t>
+            </w:r>
+            <w:r>
+              <w:rPr>
+                <w:noProof/>
+                <w:webHidden/>
+              </w:rPr>
+              <w:fldChar w:fldCharType="end"/>
+            </w:r>
+          </w:hyperlink>
+        </w:p>
+        <w:p>
+          <w:pPr>
+            <w:pStyle w:val="TDC3"/>
+            <w:tabs>
+              <w:tab w:val="right" w:leader="dot" w:pos="8828"/>
+            </w:tabs>
+            <w:rPr>
+              <w:rFonts w:asciiTheme="minorHAnsi" w:eastAsiaTheme="minorEastAsia" w:hAnsiTheme="minorHAnsi"/>
+              <w:noProof/>
+              <w:sz w:val="24"/>
+              <w:szCs w:val="24"/>
+              <w:lang w:eastAsia="es-SV"/>
+            </w:rPr>
+          </w:pPr>
+          <w:hyperlink w:anchor="_Toc193579879" w:history="1">
+            <w:r>
+              <w:rPr>
+                <w:rStyle w:val="Hipervnculo"/>
+                <w:noProof/>
+              </w:rPr>
+              <w:t>Desarrollo de la práctica.</w:t>
+            </w:r>
+            <w:r>
+              <w:rPr>
+                <w:noProof/>
+                <w:webHidden/>
+              </w:rPr>
+              <w:tab/>
+            </w:r>
+            <w:r>
+              <w:rPr>
+                <w:noProof/>
+                <w:webHidden/>
+              </w:rPr>
+              <w:fldChar w:fldCharType="begin"/>
+            </w:r>
+            <w:r>
+              <w:rPr>
+                <w:noProof/>
+                <w:webHidden/>
+              </w:rPr>
+              <w:instrText xml:space="preserve"> PAGEREF _Toc193579879 \h </w:instrText>
+            </w:r>
+            <w:r>
+              <w:rPr>
+                <w:noProof/>
+                <w:webHidden/>
+              </w:rPr>
+            </w:r>
+            <w:r>
+              <w:rPr>
+                <w:noProof/>
+                <w:webHidden/>
+              </w:rPr>
+              <w:fldChar w:fldCharType="separate"/>
+            </w:r>
+            <w:r>
+              <w:rPr>
+                <w:noProof/>
+                <w:webHidden/>
+              </w:rPr>
+              <w:t>3</w:t>
+            </w:r>
+            <w:r>
+              <w:rPr>
+                <w:noProof/>
+                <w:webHidden/>
+              </w:rPr>
+              <w:fldChar w:fldCharType="end"/>
+            </w:r>
+          </w:hyperlink>
+        </w:p>
+        <w:p>
+          <w:pPr>
+            <w:pStyle w:val="TDC1"/>
+            <w:tabs>
+              <w:tab w:val="right" w:leader="dot" w:pos="8828"/>
+            </w:tabs>
+            <w:rPr>
+              <w:rFonts w:asciiTheme="minorHAnsi" w:eastAsiaTheme="minorEastAsia" w:hAnsiTheme="minorHAnsi"/>
+              <w:noProof/>
+              <w:sz w:val="24"/>
+              <w:szCs w:val="24"/>
+              <w:lang w:eastAsia="es-SV"/>
+            </w:rPr>
+          </w:pPr>
+          <w:hyperlink w:anchor="_Toc193579880" w:history="1">
+            <w:r>
+              <w:rPr>
+                <w:rStyle w:val="Hipervnculo"/>
+                <w:noProof/>
+                <w:lang w:val="es-ES"/>
+              </w:rPr>
+              <w:t>PRACTICA EXTENDIDA</w:t>
+            </w:r>
+            <w:r>
+              <w:rPr>
+                <w:noProof/>
+                <w:webHidden/>
+              </w:rPr>
+              <w:tab/>
+            </w:r>
+            <w:r>
+              <w:rPr>
+                <w:noProof/>
+                <w:webHidden/>
+              </w:rPr>
+              <w:fldChar w:fldCharType="begin"/>
+            </w:r>
+            <w:r>
+              <w:rPr>
+                <w:noProof/>
+                <w:webHidden/>
+              </w:rPr>
+              <w:instrText xml:space="preserve"> PAGEREF _Toc193579880 \h </w:instrText>
+            </w:r>
+            <w:r>
+              <w:rPr>
+                <w:noProof/>
+                <w:webHidden/>
+              </w:rPr>
+            </w:r>
+            <w:r>
+              <w:rPr>
+                <w:noProof/>
+                <w:webHidden/>
+              </w:rPr>
+              <w:fldChar w:fldCharType="separate"/>
+            </w:r>
+            <w:r>
+              <w:rPr>
+                <w:noProof/>
+                <w:webHidden/>
+              </w:rPr>
+              <w:t>4</w:t>
+            </w:r>
+            <w:r>
+              <w:rPr>
+                <w:noProof/>
+                <w:webHidden/>
+              </w:rPr>
+              <w:fldChar w:fldCharType="end"/>
+            </w:r>
+          </w:hyperlink>
+        </w:p>
+        <w:p>
+          <w:pPr>
+            <w:pStyle w:val="TDC1"/>
+            <w:tabs>
+              <w:tab w:val="right" w:leader="dot" w:pos="8828"/>
+            </w:tabs>
+            <w:rPr>
+              <w:rFonts w:asciiTheme="minorHAnsi" w:eastAsiaTheme="minorEastAsia" w:hAnsiTheme="minorHAnsi"/>
+              <w:noProof/>
+              <w:sz w:val="24"/>
+              <w:szCs w:val="24"/>
+              <w:lang w:eastAsia="es-SV"/>
+            </w:rPr>
+          </w:pPr>
+          <w:hyperlink w:anchor="_Toc193579881" w:history="1">
+            <w:r>
+              <w:rPr>
+                <w:rStyle w:val="Hipervnculo"/>
+                <w:noProof/>
+                <w:lang w:val="es-ES"/>
+              </w:rPr>
+              <w:t>RESUMEN</w:t>
+            </w:r>
+            <w:r>
+              <w:rPr>
+                <w:noProof/>
+                <w:webHidden/>
+              </w:rPr>
+              <w:tab/>
+            </w:r>
+            <w:r>
+              <w:rPr>
+                <w:noProof/>
+                <w:webHidden/>
+              </w:rPr>
+              <w:fldChar w:fldCharType="begin"/>
+            </w:r>
+            <w:r>
+              <w:rPr>
+                <w:noProof/>
+                <w:webHidden/>
+              </w:rPr>
+              <w:instrText xml:space="preserve"> PAGEREF _Toc193579881 \h </w:instrText>
+            </w:r>
+            <w:r>
+              <w:rPr>
+                <w:noProof/>
+                <w:webHidden/>
+              </w:rPr>
+            </w:r>
+            <w:r>
+              <w:rPr>
+                <w:noProof/>
+                <w:webHidden/>
+              </w:rPr>
+              <w:fldChar w:fldCharType="separate"/>
+            </w:r>
+            <w:r>
+              <w:rPr>
+                <w:noProof/>
+                <w:webHidden/>
+              </w:rPr>
+              <w:t>5</w:t>
+            </w:r>
+            <w:r>
+              <w:rPr>
+                <w:noProof/>
+                <w:webHidden/>
+              </w:rPr>
+              <w:fldChar w:fldCharType="end"/>
+            </w:r>
+          </w:hyperlink>
+        </w:p>
+        <w:p>
+          <w:pPr>
+            <w:pStyle w:val="TDC3"/>
+            <w:tabs>
+              <w:tab w:val="right" w:leader="dot" w:pos="8828"/>
+            </w:tabs>
+            <w:rPr>
+              <w:rFonts w:asciiTheme="minorHAnsi" w:eastAsiaTheme="minorEastAsia" w:hAnsiTheme="minorHAnsi"/>
+              <w:noProof/>
+              <w:sz w:val="24"/>
+              <w:szCs w:val="24"/>
+              <w:lang w:eastAsia="es-SV"/>
+            </w:rPr>
+          </w:pPr>
+          <w:hyperlink w:anchor="_Toc193579882" w:history="1">
+            <w:r>
+              <w:rPr>
+                <w:rStyle w:val="Hipervnculo"/>
+                <w:noProof/>
+                <w:lang w:val="es-ES"/>
+              </w:rPr>
+              <w:t>Objetivo</w:t>
+            </w:r>
+            <w:r>
+              <w:rPr>
+                <w:noProof/>
+                <w:webHidden/>
+              </w:rPr>
+              <w:tab/>
+            </w:r>
+            <w:r>
+              <w:rPr>
+                <w:noProof/>
+                <w:webHidden/>
+              </w:rPr>
+              <w:fldChar w:fldCharType="begin"/>
+            </w:r>
+            <w:r>
+              <w:rPr>
+                <w:noProof/>
+                <w:webHidden/>
+              </w:rPr>
+              <w:instrText xml:space="preserve"> PAGEREF _Toc193579882 \h </w:instrText>
+            </w:r>
+            <w:r>
+              <w:rPr>
+                <w:noProof/>
+                <w:webHidden/>
+              </w:rPr>
+            </w:r>
+            <w:r>
+              <w:rPr>
+                <w:noProof/>
+                <w:webHidden/>
+              </w:rPr>
+              <w:fldChar w:fldCharType="separate"/>
+            </w:r>
+            <w:r>
+              <w:rPr>
+                <w:noProof/>
+                <w:webHidden/>
+              </w:rPr>
+              <w:t>5</w:t>
+            </w:r>
+            <w:r>
+              <w:rPr>
+                <w:noProof/>
+                <w:webHidden/>
+              </w:rPr>
+              <w:fldChar w:fldCharType="end"/>
+            </w:r>
+          </w:hyperlink>
+        </w:p>
+        <w:p>
+          <w:pPr>
+            <w:pStyle w:val="TDC3"/>
+            <w:tabs>
+              <w:tab w:val="right" w:leader="dot" w:pos="8828"/>
+            </w:tabs>
+            <w:rPr>
+              <w:rFonts w:asciiTheme="minorHAnsi" w:eastAsiaTheme="minorEastAsia" w:hAnsiTheme="minorHAnsi"/>
+              <w:noProof/>
+              <w:sz w:val="24"/>
+              <w:szCs w:val="24"/>
+              <w:lang w:eastAsia="es-SV"/>
+            </w:rPr>
+          </w:pPr>
+          <w:hyperlink w:anchor="_Toc193579883" w:history="1">
+            <w:r>
+              <w:rPr>
+                <w:rStyle w:val="Hipervnculo"/>
+                <w:noProof/>
+              </w:rPr>
+              <w:t>Herramientas</w:t>
+            </w:r>
+            <w:r>
+              <w:rPr>
+                <w:noProof/>
+                <w:webHidden/>
+              </w:rPr>
+              <w:tab/>
+            </w:r>
+            <w:r>
+              <w:rPr>
+                <w:noProof/>
+                <w:webHidden/>
+              </w:rPr>
+              <w:fldChar w:fldCharType="begin"/>
+            </w:r>
+            <w:r>
+              <w:rPr>
+                <w:noProof/>
+                <w:webHidden/>
+              </w:rPr>
+              <w:instrText xml:space="preserve"> PAGEREF _Toc193579883 \h </w:instrText>
+            </w:r>
+            <w:r>
+              <w:rPr>
+                <w:noProof/>
+                <w:webHidden/>
+              </w:rPr>
+            </w:r>
+            <w:r>
+              <w:rPr>
+                <w:noProof/>
+                <w:webHidden/>
+              </w:rPr>
+              <w:fldChar w:fldCharType="separate"/>
+            </w:r>
+            <w:r>
+              <w:rPr>
+                <w:noProof/>
+                <w:webHidden/>
+              </w:rPr>
+              <w:t>5</w:t>
+            </w:r>
+            <w:r>
+              <w:rPr>
+                <w:noProof/>
+                <w:webHidden/>
+              </w:rPr>
+              <w:fldChar w:fldCharType="end"/>
+            </w:r>
+          </w:hyperlink>
+        </w:p>
+        <w:p>
+          <w:r>
+            <w:rPr>
+              <w:b/>
+              <w:bCs/>
+              <w:lang w:val="es-ES"/>
+            </w:rPr>
+            <w:fldChar w:fldCharType="end"/>
+          </w:r>
+        </w:p>
+      </w:sdtContent>
+    </w:sdt>
+    <w:p>
+      <w:pPr>
+        <w:rPr>
+          <w:szCs w:val="20"/>
+          <w:lang w:val="es-ES"/>
+        </w:rPr>
+      </w:pPr>
+      <w:r>
+        <w:rPr>
+          <w:szCs w:val="20"/>
+          <w:lang w:val="es-ES"/>
+        </w:rPr>
+        <w:br w:type="page"/>
+      </w:r>
+    </w:p>
+    <w:p>
+      <w:pPr>
+        <w:rPr>
+          <w:szCs w:val="20"/>
+          <w:lang w:val="es-ES"/>
+        </w:rPr>
+      </w:pPr>
+    </w:p>
+    <w:p>
+      <w:pPr>
+        <w:pStyle w:val="Ttulo1"/>
+        <w:rPr>
+          <w:lang w:val="es-ES"/>
+        </w:rPr>
+      </w:pPr>
+      <w:bookmarkStart w:id="0" w:name="_Toc193579877"/>
+      <w:r>
+        <w:rPr>
+          <w:lang w:val="es-ES"/>
+        </w:rPr>
+        <w:t>INFORME</w:t>
+      </w:r>
+      <w:bookmarkEnd w:id="0"/>
+    </w:p>
+    <w:p>
+      <w:pPr>
+        <w:pStyle w:val="Ttulo3"/>
+        <w:rPr>
+          <w:lang w:val="es-ES"/>
+        </w:rPr>
+      </w:pPr>
+      <w:bookmarkStart w:id="1" w:name="_Toc193579878"/>
+      <w:r>
+        <w:rPr>
           <w:lang w:val="es-ES"/>
         </w:rPr>
         <w:t>Descripción de la practica</w:t>
       </w:r>
-    </w:p>
-    <w:p>
-      <w:pPr>
-        <w:rPr>
-          <w:szCs w:val="20"/>
-          <w:lang w:val="es-ES"/>
-        </w:rPr>
-      </w:pPr>
-      <w:r>
-        <w:rPr>
-          <w:szCs w:val="20"/>
-          <w:lang w:val="es-ES"/>
-        </w:rPr>
-        <w:t xml:space="preserve">Abordamos una problemática de clasificación con Machine Learning con datos del fichero dataset </w:t>
-      </w:r>
-      <w:r>
-        <w:rPr>
-          <w:szCs w:val="20"/>
-          <w:lang w:val="es-ES"/>
+      <w:bookmarkEnd w:id="1"/>
+    </w:p>
+    <w:p>
+      <w:pPr>
+        <w:rPr>
+          <w:szCs w:val="20"/>
+          <w:lang w:val="es-ES"/>
+        </w:rPr>
+      </w:pPr>
+      <w:r>
+        <w:rPr>
+          <w:szCs w:val="20"/>
+          <w:lang w:val="es-ES"/>
+        </w:rPr>
+        <w:t>Abordamos una problemática de clasificación</w:t>
+      </w:r>
+      <w:r>
+        <w:rPr>
+          <w:szCs w:val="20"/>
+          <w:lang w:val="es-ES"/>
+        </w:rPr>
+        <w:t xml:space="preserve"> para los</w:t>
+      </w:r>
+      <w:r>
+        <w:rPr>
+          <w:szCs w:val="20"/>
+          <w:lang w:val="es-ES"/>
+        </w:rPr>
+        <w:t xml:space="preserve"> datos del fichero </w:t>
+      </w:r>
+      <w:proofErr w:type="spellStart"/>
+      <w:r>
+        <w:rPr>
+          <w:szCs w:val="20"/>
+          <w:lang w:val="es-ES"/>
+        </w:rPr>
+        <w:t>dataset</w:t>
+      </w:r>
+      <w:proofErr w:type="spellEnd"/>
+      <w:r>
+        <w:rPr>
+          <w:szCs w:val="20"/>
+          <w:lang w:val="es-ES"/>
+        </w:rPr>
+        <w:t xml:space="preserve"> “</w:t>
+      </w:r>
+      <w:r>
+        <w:rPr>
+          <w:szCs w:val="20"/>
+          <w:lang w:val="es-ES"/>
+        </w:rPr>
+        <w:t>cybersecurity_attacks.csv</w:t>
+      </w:r>
+      <w:r>
+        <w:rPr>
+          <w:szCs w:val="20"/>
+          <w:lang w:val="es-ES"/>
+        </w:rPr>
+        <w:t>”.</w:t>
+      </w:r>
+    </w:p>
+    <w:p>
+      <w:pPr>
+        <w:rPr>
+          <w:szCs w:val="20"/>
+        </w:rPr>
+      </w:pPr>
+      <w:r>
+        <w:rPr>
+          <w:szCs w:val="20"/>
+          <w:lang w:val="es-ES"/>
+        </w:rPr>
+        <w:t>Trabajaremos</w:t>
+      </w:r>
+      <w:r>
+        <w:rPr>
+          <w:szCs w:val="20"/>
+          <w:lang w:val="es-ES"/>
+        </w:rPr>
+        <w:t>,</w:t>
+      </w:r>
+      <w:r>
+        <w:rPr>
+          <w:szCs w:val="20"/>
+          <w:lang w:val="es-ES"/>
+        </w:rPr>
+        <w:t xml:space="preserve"> en primera instancia</w:t>
+      </w:r>
+      <w:r>
+        <w:rPr>
+          <w:szCs w:val="20"/>
+          <w:lang w:val="es-ES"/>
+        </w:rPr>
+        <w:t>, con</w:t>
+      </w:r>
+      <w:r>
+        <w:rPr>
+          <w:szCs w:val="20"/>
+          <w:lang w:val="es-ES"/>
+        </w:rPr>
+        <w:t xml:space="preserve"> </w:t>
+      </w:r>
+      <w:r>
+        <w:rPr>
+          <w:szCs w:val="20"/>
+          <w:lang w:val="es-ES"/>
+        </w:rPr>
+        <w:t xml:space="preserve">la columna </w:t>
+      </w:r>
+      <w:r>
+        <w:rPr>
+          <w:szCs w:val="20"/>
         </w:rPr>
         <w:t>“</w:t>
       </w:r>
-      <w:r>
-        <w:rPr>
-          <w:szCs w:val="20"/>
-          <w:lang w:val="es-ES"/>
-        </w:rPr>
-        <w:t>cybersecurity_attacks.csv</w:t>
-      </w:r>
-      <w:r>
-        <w:rPr>
-          <w:szCs w:val="20"/>
-          <w:lang w:val="es-ES"/>
+      <w:proofErr w:type="spellStart"/>
+      <w:r>
+        <w:rPr>
+          <w:szCs w:val="20"/>
+        </w:rPr>
+        <w:t>Action</w:t>
+      </w:r>
+      <w:proofErr w:type="spellEnd"/>
+      <w:r>
+        <w:rPr>
+          <w:szCs w:val="20"/>
+        </w:rPr>
+        <w:t xml:space="preserve"> </w:t>
+      </w:r>
+      <w:proofErr w:type="spellStart"/>
+      <w:r>
+        <w:rPr>
+          <w:szCs w:val="20"/>
+        </w:rPr>
+        <w:t>Taken</w:t>
+      </w:r>
+      <w:proofErr w:type="spellEnd"/>
+      <w:r>
+        <w:rPr>
+          <w:szCs w:val="20"/>
         </w:rPr>
         <w:t>”</w:t>
       </w:r>
       <w:r>
         <w:rPr>
           <w:szCs w:val="20"/>
-          <w:lang w:val="es-ES"/>
+        </w:rPr>
+        <w:t xml:space="preserve"> como objetivo a predecir. Luego en el análisis extendido sumaremos las columnas </w:t>
+      </w:r>
+      <w:r>
+        <w:rPr>
+          <w:szCs w:val="20"/>
+        </w:rPr>
+        <w:t>“</w:t>
+      </w:r>
+      <w:proofErr w:type="spellStart"/>
+      <w:r>
+        <w:rPr>
+          <w:szCs w:val="20"/>
+        </w:rPr>
+        <w:t>Severity</w:t>
+      </w:r>
+      <w:proofErr w:type="spellEnd"/>
+      <w:r>
+        <w:rPr>
+          <w:szCs w:val="20"/>
+        </w:rPr>
+        <w:t xml:space="preserve"> </w:t>
+      </w:r>
+      <w:proofErr w:type="spellStart"/>
+      <w:r>
+        <w:rPr>
+          <w:szCs w:val="20"/>
+        </w:rPr>
+        <w:t>Level</w:t>
+      </w:r>
+      <w:proofErr w:type="spellEnd"/>
+      <w:r>
+        <w:rPr>
+          <w:szCs w:val="20"/>
+        </w:rPr>
+        <w:t>” y “</w:t>
+      </w:r>
+      <w:proofErr w:type="spellStart"/>
+      <w:r>
+        <w:rPr>
+          <w:szCs w:val="20"/>
+        </w:rPr>
+        <w:t>Attack</w:t>
+      </w:r>
+      <w:proofErr w:type="spellEnd"/>
+      <w:r>
+        <w:rPr>
+          <w:szCs w:val="20"/>
+        </w:rPr>
+        <w:t xml:space="preserve"> </w:t>
+      </w:r>
+      <w:proofErr w:type="spellStart"/>
+      <w:r>
+        <w:rPr>
+          <w:szCs w:val="20"/>
+        </w:rPr>
+        <w:t>Type</w:t>
+      </w:r>
+      <w:proofErr w:type="spellEnd"/>
+      <w:r>
+        <w:rPr>
+          <w:szCs w:val="20"/>
+        </w:rPr>
+        <w:t>”.</w:t>
+      </w:r>
+    </w:p>
+    <w:p>
+      <w:pPr>
+        <w:rPr>
+          <w:szCs w:val="20"/>
+        </w:rPr>
+      </w:pPr>
+      <w:r>
+        <w:rPr>
+          <w:szCs w:val="20"/>
+        </w:rPr>
+        <w:t>Gestionaremos</w:t>
+      </w:r>
+      <w:r>
+        <w:rPr>
+          <w:szCs w:val="20"/>
+        </w:rPr>
+        <w:t xml:space="preserve"> los datos en el entorno </w:t>
+      </w:r>
+      <w:proofErr w:type="spellStart"/>
+      <w:r>
+        <w:rPr>
+          <w:szCs w:val="20"/>
+        </w:rPr>
+        <w:t>JupyterLab</w:t>
+      </w:r>
+      <w:proofErr w:type="spellEnd"/>
+      <w:r>
+        <w:rPr>
+          <w:szCs w:val="20"/>
         </w:rPr>
         <w:t>.</w:t>
       </w:r>
     </w:p>
     <w:p>
       <w:pPr>
-        <w:rPr>
-          <w:szCs w:val="20"/>
-        </w:rPr>
-      </w:pPr>
-      <w:r>
-        <w:rPr>
-          <w:szCs w:val="20"/>
-          <w:lang w:val="es-ES"/>
-        </w:rPr>
-        <w:t>Trabajaremos</w:t>
-      </w:r>
-      <w:r>
-        <w:rPr>
-          <w:szCs w:val="20"/>
-          <w:lang w:val="es-ES"/>
-        </w:rPr>
-        <w:t>,</w:t>
-      </w:r>
-      <w:r>
-        <w:rPr>
-          <w:szCs w:val="20"/>
-          <w:lang w:val="es-ES"/>
-        </w:rPr>
-        <w:t xml:space="preserve"> en primera instancia</w:t>
-      </w:r>
-      <w:r>
-        <w:rPr>
-          <w:szCs w:val="20"/>
-          <w:lang w:val="es-ES"/>
-        </w:rPr>
-        <w:t>, con</w:t>
-      </w:r>
-      <w:r>
-        <w:rPr>
-          <w:szCs w:val="20"/>
-          <w:lang w:val="es-ES"/>
-        </w:rPr>
-        <w:t xml:space="preserve"> </w:t>
-      </w:r>
-      <w:r>
-        <w:rPr>
-          <w:szCs w:val="20"/>
-          <w:lang w:val="es-ES"/>
-        </w:rPr>
-        <w:t xml:space="preserve">la columna </w:t>
-      </w:r>
-      <w:r>
-        <w:rPr>
-          <w:szCs w:val="20"/>
-        </w:rPr>
-        <w:t>“Action Taken”</w:t>
-      </w:r>
-      <w:r>
-        <w:rPr>
-          <w:szCs w:val="20"/>
-        </w:rPr>
-        <w:t xml:space="preserve"> como objetivo a predecir. Luego en el análisis extendido sumaremos las columnas </w:t>
-      </w:r>
-      <w:r>
-        <w:rPr>
-          <w:szCs w:val="20"/>
-        </w:rPr>
-        <w:t>“Severity Level” y “Attack Type”.</w:t>
-      </w:r>
-    </w:p>
-    <w:p>
-      <w:pPr>
-        <w:rPr>
-          <w:szCs w:val="20"/>
-        </w:rPr>
-      </w:pPr>
-      <w:r>
-        <w:rPr>
-          <w:szCs w:val="20"/>
-        </w:rPr>
-        <w:t>Gestionaremos</w:t>
-      </w:r>
-      <w:r>
-        <w:rPr>
-          <w:szCs w:val="20"/>
-        </w:rPr>
-        <w:t xml:space="preserve"> los datos en el entorno JupyterLab.</w:t>
-      </w:r>
-    </w:p>
-    <w:p>
-      <w:pPr>
-        <w:rPr>
-          <w:szCs w:val="20"/>
-        </w:rPr>
-      </w:pPr>
-      <w:r>
-        <w:rPr>
-          <w:szCs w:val="20"/>
-        </w:rPr>
+        <w:pStyle w:val="Ttulo3"/>
+      </w:pPr>
+      <w:bookmarkStart w:id="2" w:name="_Toc193579879"/>
+      <w:r>
         <w:t>Desarrollo</w:t>
       </w:r>
       <w:r>
-        <w:rPr>
-          <w:szCs w:val="20"/>
-        </w:rPr>
         <w:t xml:space="preserve"> de la práctica.</w:t>
       </w:r>
+      <w:bookmarkEnd w:id="2"/>
     </w:p>
     <w:p>
       <w:pPr>
@@ -501,12 +1259,22 @@
         </w:rPr>
         <w:t>En el fichero “</w:t>
       </w:r>
-      <w:r>
-        <w:rPr>
-          <w:szCs w:val="20"/>
-        </w:rPr>
-        <w:t>práctica_machine_learning.ipynb</w:t>
-      </w:r>
+      <w:proofErr w:type="spellStart"/>
+      <w:r>
+        <w:rPr>
+          <w:szCs w:val="20"/>
+        </w:rPr>
+        <w:t>práctica_machine_</w:t>
+      </w:r>
+      <w:proofErr w:type="gramStart"/>
+      <w:r>
+        <w:rPr>
+          <w:szCs w:val="20"/>
+        </w:rPr>
+        <w:t>learning.ipynb</w:t>
+      </w:r>
+      <w:proofErr w:type="spellEnd"/>
+      <w:proofErr w:type="gramEnd"/>
       <w:r>
         <w:rPr>
           <w:szCs w:val="20"/>
@@ -609,7 +1377,23 @@
           <w:szCs w:val="20"/>
           <w:lang w:val="es-ES"/>
         </w:rPr>
-        <w:t>División train/test</w:t>
+        <w:t xml:space="preserve">División </w:t>
+      </w:r>
+      <w:proofErr w:type="spellStart"/>
+      <w:r>
+        <w:rPr>
+          <w:szCs w:val="20"/>
+          <w:lang w:val="es-ES"/>
+        </w:rPr>
+        <w:t>train</w:t>
+      </w:r>
+      <w:proofErr w:type="spellEnd"/>
+      <w:r>
+        <w:rPr>
+          <w:szCs w:val="20"/>
+          <w:lang w:val="es-ES"/>
+        </w:rPr>
+        <w:t>/test</w:t>
       </w:r>
     </w:p>
     <w:p>
@@ -664,7 +1448,14 @@
           <w:szCs w:val="20"/>
           <w:lang w:val="es-ES"/>
         </w:rPr>
-        <w:t>Entrenando los modelos de ML:</w:t>
+        <w:t>Entrenamos</w:t>
+      </w:r>
+      <w:r>
+        <w:rPr>
+          <w:szCs w:val="20"/>
+          <w:lang w:val="es-ES"/>
+        </w:rPr>
+        <w:t xml:space="preserve"> los modelos de ML:</w:t>
       </w:r>
     </w:p>
     <w:p>
@@ -679,6 +1470,7 @@
           <w:lang w:val="es-ES"/>
         </w:rPr>
       </w:pPr>
+      <w:proofErr w:type="spellStart"/>
       <w:r>
         <w:rPr>
           <w:szCs w:val="20"/>
@@ -686,6 +1478,7 @@
         </w:rPr>
         <w:t>RandomForestClassifier</w:t>
       </w:r>
+      <w:proofErr w:type="spellEnd"/>
     </w:p>
     <w:p>
       <w:pPr>
@@ -699,6 +1492,7 @@
           <w:lang w:val="es-ES"/>
         </w:rPr>
       </w:pPr>
+      <w:proofErr w:type="spellStart"/>
       <w:r>
         <w:rPr>
           <w:szCs w:val="20"/>
@@ -706,6 +1500,7 @@
         </w:rPr>
         <w:t>LogisticRegression</w:t>
       </w:r>
+      <w:proofErr w:type="spellEnd"/>
     </w:p>
     <w:p>
       <w:pPr>
@@ -719,6 +1514,7 @@
           <w:lang w:val="es-ES"/>
         </w:rPr>
       </w:pPr>
+      <w:proofErr w:type="spellStart"/>
       <w:r>
         <w:rPr>
           <w:szCs w:val="20"/>
@@ -726,6 +1522,7 @@
         </w:rPr>
         <w:t>KNeighborsClassifier</w:t>
       </w:r>
+      <w:proofErr w:type="spellEnd"/>
     </w:p>
     <w:p>
       <w:pPr>
@@ -739,6 +1536,7 @@
           <w:lang w:val="es-ES"/>
         </w:rPr>
       </w:pPr>
+      <w:proofErr w:type="spellStart"/>
       <w:r>
         <w:rPr>
           <w:szCs w:val="20"/>
@@ -746,6 +1544,7 @@
         </w:rPr>
         <w:t>DecisionTreeClassifier</w:t>
       </w:r>
+      <w:proofErr w:type="spellEnd"/>
     </w:p>
     <w:p>
       <w:pPr>
@@ -782,13 +1581,24 @@
           <w:lang w:val="es-ES"/>
         </w:rPr>
       </w:pPr>
-      <w:r>
-        <w:rPr>
-          <w:szCs w:val="20"/>
-          <w:lang w:val="es-ES"/>
-        </w:rPr>
-        <w:t>práctica_machine_learning.ipynb</w:t>
-      </w:r>
+      <w:proofErr w:type="spellStart"/>
+      <w:r>
+        <w:rPr>
+          <w:szCs w:val="20"/>
+          <w:lang w:val="es-ES"/>
+        </w:rPr>
+        <w:t>práctica_machine_</w:t>
+      </w:r>
+      <w:proofErr w:type="gramStart"/>
+      <w:r>
+        <w:rPr>
+          <w:szCs w:val="20"/>
+          <w:lang w:val="es-ES"/>
+        </w:rPr>
+        <w:t>learning.ipynb</w:t>
+      </w:r>
+      <w:proofErr w:type="spellEnd"/>
+      <w:proofErr w:type="gramEnd"/>
     </w:p>
     <w:p>
       <w:pPr>
@@ -887,19 +1697,20 @@
     </w:p>
     <w:p>
       <w:pPr>
-        <w:rPr>
-          <w:szCs w:val="20"/>
-          <w:lang w:val="es-ES"/>
-        </w:rPr>
-      </w:pPr>
-      <w:r>
-        <w:rPr>
-          <w:szCs w:val="20"/>
+        <w:pStyle w:val="Ttulo1"/>
+        <w:rPr>
+          <w:lang w:val="es-ES"/>
+        </w:rPr>
+      </w:pPr>
+      <w:bookmarkStart w:id="3" w:name="_Toc193579880"/>
+      <w:r>
+        <w:rPr>
           <w:lang w:val="es-ES"/>
         </w:rPr>
         <w:lastRenderedPageBreak/>
-        <w:t>Práctica extendida</w:t>
-      </w:r>
+        <w:t>PRACTICA EXTENDIDA</w:t>
+      </w:r>
+      <w:bookmarkEnd w:id="3"/>
     </w:p>
     <w:p>
       <w:pPr>
@@ -962,42 +1773,41 @@
           <w:szCs w:val="20"/>
           <w:lang w:val="es-ES"/>
         </w:rPr>
-        <w:t>01_análisis exploratorio.ipynb</w:t>
-      </w:r>
-      <w:r>
-        <w:rPr>
-          <w:szCs w:val="20"/>
-          <w:lang w:val="es-ES"/>
-        </w:rPr>
-        <w:t>: intentaremos ser más minusiosos en la selección de columnas, exploración de datos y transformaciones. Del análisis realizado guardaremos la información en “</w:t>
-      </w:r>
-      <w:r>
-        <w:rPr>
-          <w:szCs w:val="20"/>
-          <w:lang w:val="es-ES"/>
-        </w:rPr>
-        <w:t>02_clean_cybersecurity_attacks.csv</w:t>
-      </w:r>
-      <w:r>
-        <w:rPr>
-          <w:szCs w:val="20"/>
-          <w:lang w:val="es-ES"/>
-        </w:rPr>
-        <w:t>” (datos ya transformados y seleccionados) y “</w:t>
-      </w:r>
-      <w:r>
-        <w:rPr>
-          <w:szCs w:val="20"/>
-          <w:lang w:val="es-ES"/>
-        </w:rPr>
-        <w:t>03_codif_cybersecurity_attacks.csv</w:t>
-      </w:r>
-      <w:r>
-        <w:rPr>
-          <w:szCs w:val="20"/>
-          <w:lang w:val="es-ES"/>
-        </w:rPr>
-        <w:t>” (datos codificados).</w:t>
+        <w:t xml:space="preserve">01_análisis </w:t>
+      </w:r>
+      <w:proofErr w:type="spellStart"/>
+      <w:proofErr w:type="gramStart"/>
+      <w:r>
+        <w:rPr>
+          <w:szCs w:val="20"/>
+          <w:lang w:val="es-ES"/>
+        </w:rPr>
+        <w:t>exploratorio.ipynb</w:t>
+      </w:r>
+      <w:proofErr w:type="spellEnd"/>
+      <w:proofErr w:type="gramEnd"/>
+      <w:r>
+        <w:rPr>
+          <w:szCs w:val="20"/>
+          <w:lang w:val="es-ES"/>
+        </w:rPr>
+        <w:t xml:space="preserve">: intentaremos ser más </w:t>
+      </w:r>
+      <w:proofErr w:type="spellStart"/>
+      <w:r>
+        <w:rPr>
+          <w:szCs w:val="20"/>
+          <w:lang w:val="es-ES"/>
+        </w:rPr>
+        <w:t>minusiosos</w:t>
+      </w:r>
+      <w:proofErr w:type="spellEnd"/>
+      <w:r>
+        <w:rPr>
+          <w:szCs w:val="20"/>
+          <w:lang w:val="es-ES"/>
+        </w:rPr>
+        <w:t xml:space="preserve"> en la selección de columnas, exploración de datos y transformaciones. Del análisis realizado guardaremos la información en “02_clean_cybersecurity_attacks.csv” (datos ya transformados y seleccionados) y “03_codif_cybersecurity_attacks.csv” (datos codificados).</w:t>
       </w:r>
       <w:r>
         <w:rPr>
@@ -1024,8 +1834,17 @@
           <w:szCs w:val="20"/>
           <w:lang w:val="es-ES"/>
         </w:rPr>
-        <w:t>04_action_taken.ipynb</w:t>
-      </w:r>
+        <w:t>04_action_</w:t>
+      </w:r>
+      <w:proofErr w:type="gramStart"/>
+      <w:r>
+        <w:rPr>
+          <w:szCs w:val="20"/>
+          <w:lang w:val="es-ES"/>
+        </w:rPr>
+        <w:t>taken.ipynb</w:t>
+      </w:r>
+      <w:proofErr w:type="gramEnd"/>
       <w:r>
         <w:rPr>
           <w:szCs w:val="20"/>
@@ -1033,13 +1852,31 @@
         </w:rPr>
         <w:t>: entrenaremos varios modelos de ML con la columna “</w:t>
       </w:r>
-      <w:r>
-        <w:rPr>
-          <w:szCs w:val="20"/>
-          <w:lang w:val="es-ES"/>
-        </w:rPr>
-        <w:t>Action Taken</w:t>
-      </w:r>
+      <w:proofErr w:type="spellStart"/>
+      <w:r>
+        <w:rPr>
+          <w:szCs w:val="20"/>
+          <w:lang w:val="es-ES"/>
+        </w:rPr>
+        <w:t>Action</w:t>
+      </w:r>
+      <w:proofErr w:type="spellEnd"/>
+      <w:r>
+        <w:rPr>
+          <w:szCs w:val="20"/>
+          <w:lang w:val="es-ES"/>
+        </w:rPr>
+        <w:t xml:space="preserve"> </w:t>
+      </w:r>
+      <w:proofErr w:type="spellStart"/>
+      <w:r>
+        <w:rPr>
+          <w:szCs w:val="20"/>
+          <w:lang w:val="es-ES"/>
+        </w:rPr>
+        <w:t>Taken</w:t>
+      </w:r>
+      <w:proofErr w:type="spellEnd"/>
       <w:r>
         <w:rPr>
           <w:szCs w:val="20"/>
@@ -1072,8 +1909,17 @@
           <w:szCs w:val="20"/>
           <w:lang w:val="es-ES"/>
         </w:rPr>
-        <w:t>05_severity_level.ipynb</w:t>
-      </w:r>
+        <w:t>05_severity_</w:t>
+      </w:r>
+      <w:proofErr w:type="gramStart"/>
+      <w:r>
+        <w:rPr>
+          <w:szCs w:val="20"/>
+          <w:lang w:val="es-ES"/>
+        </w:rPr>
+        <w:t>level.ipynb</w:t>
+      </w:r>
+      <w:proofErr w:type="gramEnd"/>
       <w:r>
         <w:rPr>
           <w:szCs w:val="20"/>
@@ -1086,7 +1932,39 @@
           <w:szCs w:val="20"/>
           <w:lang w:val="es-ES"/>
         </w:rPr>
-        <w:t>entrenaremos varios modelos de ML con la columna “Severity Level” como objetivo a predecir, descartando las columnas con menor importancia.</w:t>
+        <w:t>entrenaremos varios modelos de ML con la columna “</w:t>
+      </w:r>
+      <w:proofErr w:type="spellStart"/>
+      <w:r>
+        <w:rPr>
+          <w:szCs w:val="20"/>
+          <w:lang w:val="es-ES"/>
+        </w:rPr>
+        <w:t>Severity</w:t>
+      </w:r>
+      <w:proofErr w:type="spellEnd"/>
+      <w:r>
+        <w:rPr>
+          <w:szCs w:val="20"/>
+          <w:lang w:val="es-ES"/>
+        </w:rPr>
+        <w:t xml:space="preserve"> </w:t>
+      </w:r>
+      <w:proofErr w:type="spellStart"/>
+      <w:r>
+        <w:rPr>
+          <w:szCs w:val="20"/>
+          <w:lang w:val="es-ES"/>
+        </w:rPr>
+        <w:t>Level</w:t>
+      </w:r>
+      <w:proofErr w:type="spellEnd"/>
+      <w:r>
+        <w:rPr>
+          <w:szCs w:val="20"/>
+          <w:lang w:val="es-ES"/>
+        </w:rPr>
+        <w:t>” como objetivo a predecir, descartando las columnas con menor importancia.</w:t>
       </w:r>
       <w:r>
         <w:rPr>
@@ -1113,8 +1991,17 @@
           <w:szCs w:val="20"/>
           <w:lang w:val="es-ES"/>
         </w:rPr>
-        <w:t>06_attack_type.ipynb</w:t>
-      </w:r>
+        <w:t>06_attack_</w:t>
+      </w:r>
+      <w:proofErr w:type="gramStart"/>
+      <w:r>
+        <w:rPr>
+          <w:szCs w:val="20"/>
+          <w:lang w:val="es-ES"/>
+        </w:rPr>
+        <w:t>type.ipynb</w:t>
+      </w:r>
+      <w:proofErr w:type="gramEnd"/>
       <w:r>
         <w:rPr>
           <w:szCs w:val="20"/>
@@ -1129,13 +2016,31 @@
         </w:rPr>
         <w:t>entrenaremos varios modelos de ML con la columna “</w:t>
       </w:r>
-      <w:r>
-        <w:rPr>
-          <w:szCs w:val="20"/>
-          <w:lang w:val="es-ES"/>
-        </w:rPr>
-        <w:t>Action Taken</w:t>
-      </w:r>
+      <w:proofErr w:type="spellStart"/>
+      <w:r>
+        <w:rPr>
+          <w:szCs w:val="20"/>
+          <w:lang w:val="es-ES"/>
+        </w:rPr>
+        <w:t>Action</w:t>
+      </w:r>
+      <w:proofErr w:type="spellEnd"/>
+      <w:r>
+        <w:rPr>
+          <w:szCs w:val="20"/>
+          <w:lang w:val="es-ES"/>
+        </w:rPr>
+        <w:t xml:space="preserve"> </w:t>
+      </w:r>
+      <w:proofErr w:type="spellStart"/>
+      <w:r>
+        <w:rPr>
+          <w:szCs w:val="20"/>
+          <w:lang w:val="es-ES"/>
+        </w:rPr>
+        <w:t>Taken</w:t>
+      </w:r>
+      <w:proofErr w:type="spellEnd"/>
       <w:r>
         <w:rPr>
           <w:szCs w:val="20"/>
@@ -1168,8 +2073,17 @@
           <w:szCs w:val="20"/>
           <w:lang w:val="es-ES"/>
         </w:rPr>
-        <w:t>07_feature_importances.ipynb</w:t>
-      </w:r>
+        <w:t>07_feature_</w:t>
+      </w:r>
+      <w:proofErr w:type="gramStart"/>
+      <w:r>
+        <w:rPr>
+          <w:szCs w:val="20"/>
+          <w:lang w:val="es-ES"/>
+        </w:rPr>
+        <w:t>importances.ipynb</w:t>
+      </w:r>
+      <w:proofErr w:type="gramEnd"/>
       <w:r>
         <w:rPr>
           <w:szCs w:val="20"/>
@@ -1214,6 +2128,7 @@
         </w:rPr>
         <w:t xml:space="preserve">En este punto decidimos utilizar solo dos modelos a entrenar, </w:t>
       </w:r>
+      <w:proofErr w:type="spellStart"/>
       <w:r>
         <w:rPr>
           <w:szCs w:val="20"/>
@@ -1221,6 +2136,7 @@
         </w:rPr>
         <w:t>LogisticRegression</w:t>
       </w:r>
+      <w:proofErr w:type="spellEnd"/>
       <w:r>
         <w:rPr>
           <w:szCs w:val="20"/>
@@ -1228,6 +2144,7 @@
         </w:rPr>
         <w:t xml:space="preserve"> y </w:t>
       </w:r>
+      <w:proofErr w:type="spellStart"/>
       <w:r>
         <w:rPr>
           <w:szCs w:val="20"/>
@@ -1235,12 +2152,36 @@
         </w:rPr>
         <w:t>KNeighborsClassifier</w:t>
       </w:r>
-      <w:r>
-        <w:rPr>
-          <w:szCs w:val="20"/>
-          <w:lang w:val="es-ES"/>
-        </w:rPr>
-        <w:t>, ya que obtuvimos resultados equilibrados entre los conjuntos de datos “train” y “test”.</w:t>
+      <w:proofErr w:type="spellEnd"/>
+      <w:r>
+        <w:rPr>
+          <w:szCs w:val="20"/>
+          <w:lang w:val="es-ES"/>
+        </w:rPr>
+        <w:t>, ya que obtuvimos resultados equilibrados entre los conjuntos de datos “</w:t>
+      </w:r>
+      <w:proofErr w:type="spellStart"/>
+      <w:r>
+        <w:rPr>
+          <w:szCs w:val="20"/>
+          <w:lang w:val="es-ES"/>
+        </w:rPr>
+        <w:t>train</w:t>
+      </w:r>
+      <w:proofErr w:type="spellEnd"/>
+      <w:r>
+        <w:rPr>
+          <w:szCs w:val="20"/>
+          <w:lang w:val="es-ES"/>
+        </w:rPr>
+        <w:t>” y “test”.</w:t>
+      </w:r>
+      <w:r>
+        <w:rPr>
+          <w:szCs w:val="20"/>
+          <w:lang w:val="es-ES"/>
+        </w:rPr>
+        <w:br/>
       </w:r>
     </w:p>
     <w:p>
@@ -1260,15 +2201,9 @@
           <w:szCs w:val="20"/>
           <w:lang w:val="es-ES"/>
         </w:rPr>
-        <w:t>09_LogisticRegression.ipynb</w:t>
-      </w:r>
-      <w:r>
-        <w:rPr>
-          <w:szCs w:val="20"/>
-          <w:lang w:val="es-ES"/>
-        </w:rPr>
-        <w:t xml:space="preserve">: entrenamos el modelo </w:t>
-      </w:r>
+        <w:t xml:space="preserve">09_LogisticRegression.ipynb: entrenamos el modelo </w:t>
+      </w:r>
+      <w:proofErr w:type="spellStart"/>
       <w:r>
         <w:rPr>
           <w:szCs w:val="20"/>
@@ -1276,6 +2211,7 @@
         </w:rPr>
         <w:t>LogisticRegression</w:t>
       </w:r>
+      <w:proofErr w:type="spellEnd"/>
       <w:r>
         <w:rPr>
           <w:szCs w:val="20"/>
@@ -1308,42 +2244,189 @@
           <w:szCs w:val="20"/>
           <w:lang w:val="es-ES"/>
         </w:rPr>
-        <w:t>10_KNeighborsClassifier.ipynb</w:t>
-      </w:r>
-      <w:r>
-        <w:rPr>
-          <w:szCs w:val="20"/>
-          <w:lang w:val="es-ES"/>
-        </w:rPr>
-        <w:t xml:space="preserve">: </w:t>
-      </w:r>
-      <w:r>
-        <w:rPr>
-          <w:szCs w:val="20"/>
-          <w:lang w:val="es-ES"/>
-        </w:rPr>
-        <w:t>entrenamos el modelo KNeighborsClassifier</w:t>
-      </w:r>
-      <w:r>
-        <w:rPr>
-          <w:szCs w:val="20"/>
-          <w:lang w:val="es-ES"/>
-        </w:rPr>
-        <w:t xml:space="preserve"> </w:t>
-      </w:r>
-      <w:r>
-        <w:rPr>
-          <w:szCs w:val="20"/>
-          <w:lang w:val="es-ES"/>
-        </w:rPr>
-        <w:t>y marcamos conclusiones</w:t>
-      </w:r>
-      <w:r>
-        <w:rPr>
-          <w:szCs w:val="20"/>
-          <w:lang w:val="es-ES"/>
-        </w:rPr>
-        <w:t>.</w:t>
+        <w:t xml:space="preserve">10_KNeighborsClassifier.ipynb: entrenamos el modelo </w:t>
+      </w:r>
+      <w:proofErr w:type="spellStart"/>
+      <w:r>
+        <w:rPr>
+          <w:szCs w:val="20"/>
+          <w:lang w:val="es-ES"/>
+        </w:rPr>
+        <w:t>KNeighborsClassifier</w:t>
+      </w:r>
+      <w:proofErr w:type="spellEnd"/>
+      <w:r>
+        <w:rPr>
+          <w:szCs w:val="20"/>
+          <w:lang w:val="es-ES"/>
+        </w:rPr>
+        <w:t xml:space="preserve"> y marcamos conclusiones.</w:t>
+      </w:r>
+    </w:p>
+    <w:p>
+      <w:pPr>
+        <w:rPr>
+          <w:szCs w:val="20"/>
+          <w:lang w:val="es-ES"/>
+        </w:rPr>
+      </w:pPr>
+      <w:r>
+        <w:rPr>
+          <w:szCs w:val="20"/>
+          <w:lang w:val="es-ES"/>
+        </w:rPr>
+        <w:br w:type="page"/>
+      </w:r>
+    </w:p>
+    <w:p>
+      <w:pPr>
+        <w:pStyle w:val="Ttulo1"/>
+        <w:rPr>
+          <w:lang w:val="es-ES"/>
+        </w:rPr>
+      </w:pPr>
+      <w:bookmarkStart w:id="4" w:name="_Toc193579881"/>
+      <w:r>
+        <w:rPr>
+          <w:lang w:val="es-ES"/>
+        </w:rPr>
+        <w:lastRenderedPageBreak/>
+        <w:t>RESUMEN</w:t>
+      </w:r>
+      <w:bookmarkEnd w:id="4"/>
+    </w:p>
+    <w:p>
+      <w:pPr>
+        <w:pStyle w:val="Ttulo3"/>
+        <w:rPr>
+          <w:lang w:val="es-ES"/>
+        </w:rPr>
+      </w:pPr>
+      <w:bookmarkStart w:id="5" w:name="_Toc193579882"/>
+      <w:r>
+        <w:rPr>
+          <w:lang w:val="es-ES"/>
+        </w:rPr>
+        <w:t>Objetivo</w:t>
+      </w:r>
+      <w:bookmarkEnd w:id="5"/>
+    </w:p>
+    <w:p>
+      <w:pPr>
+        <w:rPr>
+          <w:szCs w:val="20"/>
+        </w:rPr>
+      </w:pPr>
+      <w:r>
+        <w:rPr>
+          <w:szCs w:val="20"/>
+        </w:rPr>
+        <w:t>El informe pretende dejar en evidencia las herramientas y conocimientos adquiridos en el módulo</w:t>
+      </w:r>
+      <w:r>
+        <w:rPr>
+          <w:szCs w:val="20"/>
+        </w:rPr>
+        <w:t xml:space="preserve"> entrenando un modelo de ML sobre un </w:t>
+      </w:r>
+      <w:proofErr w:type="spellStart"/>
+      <w:r>
+        <w:rPr>
+          <w:szCs w:val="20"/>
+        </w:rPr>
+        <w:t>dataset</w:t>
+      </w:r>
+      <w:proofErr w:type="spellEnd"/>
+      <w:r>
+        <w:rPr>
+          <w:szCs w:val="20"/>
+        </w:rPr>
+        <w:t xml:space="preserve"> puntual asignado con ese fin.</w:t>
+      </w:r>
+    </w:p>
+    <w:p>
+      <w:pPr>
+        <w:pStyle w:val="Ttulo3"/>
+      </w:pPr>
+      <w:bookmarkStart w:id="6" w:name="_Toc193579883"/>
+      <w:r>
+        <w:t>Herramientas</w:t>
+      </w:r>
+      <w:bookmarkEnd w:id="6"/>
+    </w:p>
+    <w:p>
+      <w:pPr>
+        <w:rPr>
+          <w:szCs w:val="20"/>
+        </w:rPr>
+      </w:pPr>
+      <w:r>
+        <w:rPr>
+          <w:szCs w:val="20"/>
+        </w:rPr>
+        <w:t>Utilizamos las siguientes herramientas:</w:t>
+      </w:r>
+    </w:p>
+    <w:p>
+      <w:pPr>
+        <w:pStyle w:val="Prrafodelista"/>
+        <w:numPr>
+          <w:ilvl w:val="0"/>
+          <w:numId w:val="25"/>
+        </w:numPr>
+        <w:rPr>
+          <w:szCs w:val="20"/>
+        </w:rPr>
+      </w:pPr>
+      <w:proofErr w:type="spellStart"/>
+      <w:r>
+        <w:rPr>
+          <w:szCs w:val="20"/>
+        </w:rPr>
+        <w:t>JupyterLab</w:t>
+      </w:r>
+      <w:proofErr w:type="spellEnd"/>
+    </w:p>
+    <w:p>
+      <w:pPr>
+        <w:pStyle w:val="Prrafodelista"/>
+        <w:numPr>
+          <w:ilvl w:val="0"/>
+          <w:numId w:val="25"/>
+        </w:numPr>
+        <w:rPr>
+          <w:szCs w:val="20"/>
+        </w:rPr>
+      </w:pPr>
+      <w:r>
+        <w:rPr>
+          <w:szCs w:val="20"/>
+        </w:rPr>
+        <w:t>scikit-learn.org</w:t>
+      </w:r>
+      <w:r>
+        <w:rPr>
+          <w:szCs w:val="20"/>
+        </w:rPr>
+        <w:t xml:space="preserve"> -web-</w:t>
+      </w:r>
+    </w:p>
+    <w:p>
+      <w:pPr>
+        <w:pStyle w:val="Prrafodelista"/>
+        <w:numPr>
+          <w:ilvl w:val="0"/>
+          <w:numId w:val="25"/>
+        </w:numPr>
+        <w:rPr>
+          <w:szCs w:val="20"/>
+        </w:rPr>
+      </w:pPr>
+      <w:r>
+        <w:rPr>
+          <w:szCs w:val="20"/>
+        </w:rPr>
+        <w:t>motores de búsqueda -web-</w:t>
       </w:r>
     </w:p>
     <w:sectPr>
@@ -2266,6 +3349,119 @@
     </w:lvl>
   </w:abstractNum>
   <w:abstractNum w:abstractNumId="5" w15:restartNumberingAfterBreak="0">
+    <w:nsid w:val="2B8B1DDB"/>
+    <w:multiLevelType w:val="hybridMultilevel"/>
+    <w:tmpl w:val="1B7E282E"/>
+    <w:lvl w:ilvl="0" w:tplc="440A0001">
+      <w:start w:val="1"/>
+      <w:numFmt w:val="bullet"/>
+      <w:lvlText w:val=""/>
+      <w:lvlJc w:val="left"/>
+      <w:pPr>
+        <w:ind w:left="720" w:hanging="360"/>
+      </w:pPr>
+      <w:rPr>
+        <w:rFonts w:ascii="Symbol" w:hAnsi="Symbol" w:hint="default"/>
+      </w:rPr>
+    </w:lvl>
+    <w:lvl w:ilvl="1" w:tplc="440A0003" w:tentative="1">
+      <w:start w:val="1"/>
+      <w:numFmt w:val="bullet"/>
+      <w:lvlText w:val="o"/>
+      <w:lvlJc w:val="left"/>
+      <w:pPr>
+        <w:ind w:left="1440" w:hanging="360"/>
+      </w:pPr>
+      <w:rPr>
+        <w:rFonts w:ascii="Courier New" w:hAnsi="Courier New" w:cs="Courier New" w:hint="default"/>
+      </w:rPr>
+    </w:lvl>
+    <w:lvl w:ilvl="2" w:tplc="440A0005" w:tentative="1">
+      <w:start w:val="1"/>
+      <w:numFmt w:val="bullet"/>
+      <w:lvlText w:val=""/>
+      <w:lvlJc w:val="left"/>
+      <w:pPr>
+        <w:ind w:left="2160" w:hanging="360"/>
+      </w:pPr>
+      <w:rPr>
+        <w:rFonts w:ascii="Wingdings" w:hAnsi="Wingdings" w:hint="default"/>
+      </w:rPr>
+    </w:lvl>
+    <w:lvl w:ilvl="3" w:tplc="440A0001" w:tentative="1">
+      <w:start w:val="1"/>
+      <w:numFmt w:val="bullet"/>
+      <w:lvlText w:val=""/>
+      <w:lvlJc w:val="left"/>
+      <w:pPr>
+        <w:ind w:left="2880" w:hanging="360"/>
+      </w:pPr>
+      <w:rPr>
+        <w:rFonts w:ascii="Symbol" w:hAnsi="Symbol" w:hint="default"/>
+      </w:rPr>
+    </w:lvl>
+    <w:lvl w:ilvl="4" w:tplc="440A0003" w:tentative="1">
+      <w:start w:val="1"/>
+      <w:numFmt w:val="bullet"/>
+      <w:lvlText w:val="o"/>
+      <w:lvlJc w:val="left"/>
+      <w:pPr>
+        <w:ind w:left="3600" w:hanging="360"/>
+      </w:pPr>
+      <w:rPr>
+        <w:rFonts w:ascii="Courier New" w:hAnsi="Courier New" w:cs="Courier New" w:hint="default"/>
+      </w:rPr>
+    </w:lvl>
+    <w:lvl w:ilvl="5" w:tplc="440A0005" w:tentative="1">
+      <w:start w:val="1"/>
+      <w:numFmt w:val="bullet"/>
+      <w:lvlText w:val=""/>
+      <w:lvlJc w:val="left"/>
+      <w:pPr>
+        <w:ind w:left="4320" w:hanging="360"/>
+      </w:pPr>
+      <w:rPr>
+        <w:rFonts w:ascii="Wingdings" w:hAnsi="Wingdings" w:hint="default"/>
+      </w:rPr>
+    </w:lvl>
+    <w:lvl w:ilvl="6" w:tplc="440A0001" w:tentative="1">
+      <w:start w:val="1"/>
+      <w:numFmt w:val="bullet"/>
+      <w:lvlText w:val=""/>
+      <w:lvlJc w:val="left"/>
+      <w:pPr>
+        <w:ind w:left="5040" w:hanging="360"/>
+      </w:pPr>
+      <w:rPr>
+        <w:rFonts w:ascii="Symbol" w:hAnsi="Symbol" w:hint="default"/>
+      </w:rPr>
+    </w:lvl>
+    <w:lvl w:ilvl="7" w:tplc="440A0003" w:tentative="1">
+      <w:start w:val="1"/>
+      <w:numFmt w:val="bullet"/>
+      <w:lvlText w:val="o"/>
+      <w:lvlJc w:val="left"/>
+      <w:pPr>
+        <w:ind w:left="5760" w:hanging="360"/>
+      </w:pPr>
+      <w:rPr>
+        <w:rFonts w:ascii="Courier New" w:hAnsi="Courier New" w:cs="Courier New" w:hint="default"/>
+      </w:rPr>
+    </w:lvl>
+    <w:lvl w:ilvl="8" w:tplc="440A0005" w:tentative="1">
+      <w:start w:val="1"/>
+      <w:numFmt w:val="bullet"/>
+      <w:lvlText w:val=""/>
+      <w:lvlJc w:val="left"/>
+      <w:pPr>
+        <w:ind w:left="6480" w:hanging="360"/>
+      </w:pPr>
+      <w:rPr>
+        <w:rFonts w:ascii="Wingdings" w:hAnsi="Wingdings" w:hint="default"/>
+      </w:rPr>
+    </w:lvl>
+  </w:abstractNum>
+  <w:abstractNum w:abstractNumId="6" w15:restartNumberingAfterBreak="0">
     <w:nsid w:val="2E082945"/>
     <w:multiLevelType w:val="hybridMultilevel"/>
     <w:tmpl w:val="D502630A"/>
@@ -2378,7 +3574,7 @@
       </w:rPr>
     </w:lvl>
   </w:abstractNum>
-  <w:abstractNum w:abstractNumId="6" w15:restartNumberingAfterBreak="0">
+  <w:abstractNum w:abstractNumId="7" w15:restartNumberingAfterBreak="0">
     <w:nsid w:val="36E95179"/>
     <w:multiLevelType w:val="hybridMultilevel"/>
     <w:tmpl w:val="C1AA4FD2"/>
@@ -2491,7 +3687,7 @@
       </w:rPr>
     </w:lvl>
   </w:abstractNum>
-  <w:abstractNum w:abstractNumId="7" w15:restartNumberingAfterBreak="0">
+  <w:abstractNum w:abstractNumId="8" w15:restartNumberingAfterBreak="0">
     <w:nsid w:val="382F34EC"/>
     <w:multiLevelType w:val="hybridMultilevel"/>
     <w:tmpl w:val="22208B8E"/>
@@ -2604,7 +3800,7 @@
       </w:rPr>
     </w:lvl>
   </w:abstractNum>
-  <w:abstractNum w:abstractNumId="8" w15:restartNumberingAfterBreak="0">
+  <w:abstractNum w:abstractNumId="9" w15:restartNumberingAfterBreak="0">
     <w:nsid w:val="38D50246"/>
     <w:multiLevelType w:val="hybridMultilevel"/>
     <w:tmpl w:val="D8DE62EA"/>
@@ -2717,7 +3913,7 @@
       </w:rPr>
     </w:lvl>
   </w:abstractNum>
-  <w:abstractNum w:abstractNumId="9" w15:restartNumberingAfterBreak="0">
+  <w:abstractNum w:abstractNumId="10" w15:restartNumberingAfterBreak="0">
     <w:nsid w:val="3984385F"/>
     <w:multiLevelType w:val="hybridMultilevel"/>
     <w:tmpl w:val="990A8B02"/>
@@ -2830,7 +4026,7 @@
       </w:rPr>
     </w:lvl>
   </w:abstractNum>
-  <w:abstractNum w:abstractNumId="10" w15:restartNumberingAfterBreak="0">
+  <w:abstractNum w:abstractNumId="11" w15:restartNumberingAfterBreak="0">
     <w:nsid w:val="41C743F7"/>
     <w:multiLevelType w:val="hybridMultilevel"/>
     <w:tmpl w:val="9C04CE62"/>
@@ -2943,7 +4139,7 @@
       </w:rPr>
     </w:lvl>
   </w:abstractNum>
-  <w:abstractNum w:abstractNumId="11" w15:restartNumberingAfterBreak="0">
+  <w:abstractNum w:abstractNumId="12" w15:restartNumberingAfterBreak="0">
     <w:nsid w:val="441D5094"/>
     <w:multiLevelType w:val="multilevel"/>
     <w:tmpl w:val="0444DD6A"/>
@@ -3092,7 +4288,7 @@
       </w:rPr>
     </w:lvl>
   </w:abstractNum>
-  <w:abstractNum w:abstractNumId="12" w15:restartNumberingAfterBreak="0">
+  <w:abstractNum w:abstractNumId="13" w15:restartNumberingAfterBreak="0">
     <w:nsid w:val="4EBD753E"/>
     <w:multiLevelType w:val="hybridMultilevel"/>
     <w:tmpl w:val="5BF4126C"/>
@@ -3204,7 +4400,7 @@
       </w:rPr>
     </w:lvl>
   </w:abstractNum>
-  <w:abstractNum w:abstractNumId="13" w15:restartNumberingAfterBreak="0">
+  <w:abstractNum w:abstractNumId="14" w15:restartNumberingAfterBreak="0">
     <w:nsid w:val="55BA08E3"/>
     <w:multiLevelType w:val="hybridMultilevel"/>
     <w:tmpl w:val="D54ED2C2"/>
@@ -3317,7 +4513,7 @@
       </w:rPr>
     </w:lvl>
   </w:abstractNum>
-  <w:abstractNum w:abstractNumId="14" w15:restartNumberingAfterBreak="0">
+  <w:abstractNum w:abstractNumId="15" w15:restartNumberingAfterBreak="0">
     <w:nsid w:val="578B3D54"/>
     <w:multiLevelType w:val="hybridMultilevel"/>
     <w:tmpl w:val="FE28DCE6"/>
@@ -3430,7 +4626,7 @@
       </w:rPr>
     </w:lvl>
   </w:abstractNum>
-  <w:abstractNum w:abstractNumId="15" w15:restartNumberingAfterBreak="0">
+  <w:abstractNum w:abstractNumId="16" w15:restartNumberingAfterBreak="0">
     <w:nsid w:val="5A8E3335"/>
     <w:multiLevelType w:val="hybridMultilevel"/>
     <w:tmpl w:val="628C17B0"/>
@@ -3543,7 +4739,7 @@
       </w:rPr>
     </w:lvl>
   </w:abstractNum>
-  <w:abstractNum w:abstractNumId="16" w15:restartNumberingAfterBreak="0">
+  <w:abstractNum w:abstractNumId="17" w15:restartNumberingAfterBreak="0">
     <w:nsid w:val="61914FCE"/>
     <w:multiLevelType w:val="hybridMultilevel"/>
     <w:tmpl w:val="C67E661A"/>
@@ -3656,7 +4852,7 @@
       </w:rPr>
     </w:lvl>
   </w:abstractNum>
-  <w:abstractNum w:abstractNumId="17" w15:restartNumberingAfterBreak="0">
+  <w:abstractNum w:abstractNumId="18" w15:restartNumberingAfterBreak="0">
     <w:nsid w:val="62E701E2"/>
     <w:multiLevelType w:val="hybridMultilevel"/>
     <w:tmpl w:val="2E8C31E8"/>
@@ -3768,7 +4964,7 @@
       </w:rPr>
     </w:lvl>
   </w:abstractNum>
-  <w:abstractNum w:abstractNumId="18" w15:restartNumberingAfterBreak="0">
+  <w:abstractNum w:abstractNumId="19" w15:restartNumberingAfterBreak="0">
     <w:nsid w:val="658D19FD"/>
     <w:multiLevelType w:val="hybridMultilevel"/>
     <w:tmpl w:val="73C0F934"/>
@@ -3881,7 +5077,7 @@
       </w:rPr>
     </w:lvl>
   </w:abstractNum>
-  <w:abstractNum w:abstractNumId="19" w15:restartNumberingAfterBreak="0">
+  <w:abstractNum w:abstractNumId="20" w15:restartNumberingAfterBreak="0">
     <w:nsid w:val="6A51757D"/>
     <w:multiLevelType w:val="hybridMultilevel"/>
     <w:tmpl w:val="3640A1E6"/>
@@ -3993,7 +5189,7 @@
       </w:rPr>
     </w:lvl>
   </w:abstractNum>
-  <w:abstractNum w:abstractNumId="20" w15:restartNumberingAfterBreak="0">
+  <w:abstractNum w:abstractNumId="21" w15:restartNumberingAfterBreak="0">
     <w:nsid w:val="6B991B4C"/>
     <w:multiLevelType w:val="multilevel"/>
     <w:tmpl w:val="DF0C9180"/>
@@ -4106,7 +5302,7 @@
       </w:pPr>
     </w:lvl>
   </w:abstractNum>
-  <w:abstractNum w:abstractNumId="21" w15:restartNumberingAfterBreak="0">
+  <w:abstractNum w:abstractNumId="22" w15:restartNumberingAfterBreak="0">
     <w:nsid w:val="6E1F7CE1"/>
     <w:multiLevelType w:val="hybridMultilevel"/>
     <w:tmpl w:val="290AC804"/>
@@ -4219,7 +5415,7 @@
       </w:rPr>
     </w:lvl>
   </w:abstractNum>
-  <w:abstractNum w:abstractNumId="22" w15:restartNumberingAfterBreak="0">
+  <w:abstractNum w:abstractNumId="23" w15:restartNumberingAfterBreak="0">
     <w:nsid w:val="6F561588"/>
     <w:multiLevelType w:val="hybridMultilevel"/>
     <w:tmpl w:val="4E78D6E0"/>
@@ -4332,7 +5528,7 @@
       </w:rPr>
     </w:lvl>
   </w:abstractNum>
-  <w:abstractNum w:abstractNumId="23" w15:restartNumberingAfterBreak="0">
+  <w:abstractNum w:abstractNumId="24" w15:restartNumberingAfterBreak="0">
     <w:nsid w:val="70786BCF"/>
     <w:multiLevelType w:val="hybridMultilevel"/>
     <w:tmpl w:val="4B963D0A"/>
@@ -4451,25 +5647,25 @@
     <w:abstractNumId w:val="4"/>
   </w:num>
   <w:num w:numId="3" w16cid:durableId="1805387316">
-    <w:abstractNumId w:val="7"/>
+    <w:abstractNumId w:val="8"/>
   </w:num>
   <w:num w:numId="4" w16cid:durableId="2055497502">
-    <w:abstractNumId w:val="10"/>
+    <w:abstractNumId w:val="11"/>
   </w:num>
   <w:num w:numId="5" w16cid:durableId="1882400194">
-    <w:abstractNumId w:val="9"/>
+    <w:abstractNumId w:val="10"/>
   </w:num>
   <w:num w:numId="6" w16cid:durableId="1047990031">
     <w:abstractNumId w:val="2"/>
   </w:num>
   <w:num w:numId="7" w16cid:durableId="915167706">
-    <w:abstractNumId w:val="15"/>
+    <w:abstractNumId w:val="16"/>
   </w:num>
   <w:num w:numId="8" w16cid:durableId="616764021">
-    <w:abstractNumId w:val="8"/>
+    <w:abstractNumId w:val="9"/>
   </w:num>
   <w:num w:numId="9" w16cid:durableId="1229194080">
-    <w:abstractNumId w:val="12"/>
+    <w:abstractNumId w:val="13"/>
   </w:num>
   <w:num w:numId="10" w16cid:durableId="2146314467">
     <w:abstractNumId w:val="0"/>
@@ -4478,43 +5674,46 @@
     <w:abstractNumId w:val="1"/>
   </w:num>
   <w:num w:numId="12" w16cid:durableId="829254514">
+    <w:abstractNumId w:val="21"/>
+  </w:num>
+  <w:num w:numId="13" w16cid:durableId="1913814364">
+    <w:abstractNumId w:val="12"/>
+  </w:num>
+  <w:num w:numId="14" w16cid:durableId="725956726">
+    <w:abstractNumId w:val="7"/>
+  </w:num>
+  <w:num w:numId="15" w16cid:durableId="1920479402">
+    <w:abstractNumId w:val="6"/>
+  </w:num>
+  <w:num w:numId="16" w16cid:durableId="681665858">
+    <w:abstractNumId w:val="17"/>
+  </w:num>
+  <w:num w:numId="17" w16cid:durableId="2144959185">
+    <w:abstractNumId w:val="22"/>
+  </w:num>
+  <w:num w:numId="18" w16cid:durableId="928393893">
+    <w:abstractNumId w:val="23"/>
+  </w:num>
+  <w:num w:numId="19" w16cid:durableId="1194418357">
+    <w:abstractNumId w:val="15"/>
+  </w:num>
+  <w:num w:numId="20" w16cid:durableId="514928836">
+    <w:abstractNumId w:val="18"/>
+  </w:num>
+  <w:num w:numId="21" w16cid:durableId="1082220492">
+    <w:abstractNumId w:val="24"/>
+  </w:num>
+  <w:num w:numId="22" w16cid:durableId="1510870339">
     <w:abstractNumId w:val="20"/>
   </w:num>
-  <w:num w:numId="13" w16cid:durableId="1913814364">
-    <w:abstractNumId w:val="11"/>
-  </w:num>
-  <w:num w:numId="14" w16cid:durableId="725956726">
-    <w:abstractNumId w:val="6"/>
-  </w:num>
-  <w:num w:numId="15" w16cid:durableId="1920479402">
-    <w:abstractNumId w:val="5"/>
-  </w:num>
-  <w:num w:numId="16" w16cid:durableId="681665858">
-    <w:abstractNumId w:val="16"/>
-  </w:num>
-  <w:num w:numId="17" w16cid:durableId="2144959185">
-    <w:abstractNumId w:val="21"/>
-  </w:num>
-  <w:num w:numId="18" w16cid:durableId="928393893">
-    <w:abstractNumId w:val="22"/>
-  </w:num>
-  <w:num w:numId="19" w16cid:durableId="1194418357">
+  <w:num w:numId="23" w16cid:durableId="755051608">
     <w:abstractNumId w:val="14"/>
   </w:num>
-  <w:num w:numId="20" w16cid:durableId="514928836">
-    <w:abstractNumId w:val="17"/>
-  </w:num>
-  <w:num w:numId="21" w16cid:durableId="1082220492">
-    <w:abstractNumId w:val="23"/>
-  </w:num>
-  <w:num w:numId="22" w16cid:durableId="1510870339">
+  <w:num w:numId="24" w16cid:durableId="1731423685">
     <w:abstractNumId w:val="19"/>
   </w:num>
-  <w:num w:numId="23" w16cid:durableId="755051608">
-    <w:abstractNumId w:val="13"/>
-  </w:num>
-  <w:num w:numId="24" w16cid:durableId="1731423685">
-    <w:abstractNumId w:val="18"/>
+  <w:num w:numId="25" w16cid:durableId="1628857231">
+    <w:abstractNumId w:val="5"/>
   </w:num>
 </w:numbering>
 </file>

</xml_diff>